<commit_message>
added tasks in labs
</commit_message>
<xml_diff>
--- a/Eng/Lab#1_Posts_Application_on_Django+API(Eng)_DONE.docx
+++ b/Eng/Lab#1_Posts_Application_on_Django+API(Eng)_DONE.docx
@@ -818,12 +818,6 @@
         <w:t>project_name</w:t>
       </w:r>
       <w:proofErr w:type="spellEnd"/>
-      <w:r>
-        <w:rPr>
-          <w:lang w:eastAsia="ru-RU"/>
-        </w:rPr>
-        <w:t>.</w:t>
-      </w:r>
     </w:p>
     <w:p>
       <w:pPr>
@@ -880,16 +874,14 @@
         <w:rPr>
           <w:lang w:val="en-US" w:eastAsia="ru-RU"/>
         </w:rPr>
-        <w:t xml:space="preserve"> » using the command </w:t>
-      </w:r>
-      <w:proofErr w:type="gramStart"/>
-      <w:r>
-        <w:rPr>
-          <w:lang w:val="en-US" w:eastAsia="ru-RU"/>
-        </w:rPr>
-        <w:t>below :</w:t>
-      </w:r>
-      <w:proofErr w:type="gramEnd"/>
+        <w:t xml:space="preserve"> » using the command below</w:t>
+      </w:r>
+      <w:r>
+        <w:rPr>
+          <w:lang w:val="en-US" w:eastAsia="ru-RU"/>
+        </w:rPr>
+        <w:t>:</w:t>
+      </w:r>
     </w:p>
     <w:p>
       <w:pPr>
@@ -27131,8 +27123,6 @@
         </w:rPr>
         <w:t xml:space="preserve"> directory:</w:t>
       </w:r>
-      <w:bookmarkStart w:id="0" w:name="_GoBack"/>
-      <w:bookmarkEnd w:id="0"/>
     </w:p>
     <w:p>
       <w:pPr>
@@ -36025,6 +36015,121 @@
           <w:lang w:val="en-US"/>
         </w:rPr>
       </w:pPr>
+    </w:p>
+    <w:p>
+      <w:pPr>
+        <w:rPr>
+          <w:b/>
+          <w:sz w:val="32"/>
+          <w:szCs w:val="32"/>
+        </w:rPr>
+      </w:pPr>
+      <w:proofErr w:type="spellStart"/>
+      <w:r>
+        <w:rPr>
+          <w:b/>
+          <w:sz w:val="32"/>
+          <w:szCs w:val="32"/>
+        </w:rPr>
+        <w:t>Task</w:t>
+      </w:r>
+      <w:proofErr w:type="spellEnd"/>
+      <w:r>
+        <w:rPr>
+          <w:b/>
+          <w:sz w:val="32"/>
+          <w:szCs w:val="32"/>
+        </w:rPr>
+        <w:t>:</w:t>
+      </w:r>
+    </w:p>
+    <w:p>
+      <w:pPr>
+        <w:pStyle w:val="a"/>
+        <w:rPr>
+          <w:lang w:val="en-US"/>
+        </w:rPr>
+      </w:pPr>
+      <w:r>
+        <w:rPr>
+          <w:lang w:val="en-US"/>
+        </w:rPr>
+        <w:t xml:space="preserve">If the user has logged in to the site, print the following text next to the "Logout" link: "Hello, </w:t>
+      </w:r>
+      <w:proofErr w:type="spellStart"/>
+      <w:r>
+        <w:rPr>
+          <w:lang w:val="en-US"/>
+        </w:rPr>
+        <w:t>user_name</w:t>
+      </w:r>
+      <w:proofErr w:type="spellEnd"/>
+      <w:r>
+        <w:rPr>
+          <w:lang w:val="en-US"/>
+        </w:rPr>
+        <w:t>!</w:t>
+      </w:r>
+      <w:proofErr w:type="gramStart"/>
+      <w:r>
+        <w:rPr>
+          <w:lang w:val="en-US"/>
+        </w:rPr>
+        <w:t>".</w:t>
+      </w:r>
+      <w:proofErr w:type="gramEnd"/>
+    </w:p>
+    <w:p>
+      <w:pPr>
+        <w:pStyle w:val="a"/>
+        <w:rPr>
+          <w:lang w:val="en-US"/>
+        </w:rPr>
+      </w:pPr>
+      <w:r>
+        <w:rPr>
+          <w:lang w:val="en-US"/>
+        </w:rPr>
+        <w:t>Add a</w:t>
+      </w:r>
+      <w:r>
+        <w:rPr>
+          <w:lang w:val="en-US"/>
+        </w:rPr>
+        <w:t xml:space="preserve"> 100px footer to the main page </w:t>
+      </w:r>
+      <w:r>
+        <w:rPr>
+          <w:lang w:val="en-US"/>
+        </w:rPr>
+        <w:t xml:space="preserve">(background color is </w:t>
+      </w:r>
+      <w:r>
+        <w:rPr>
+          <w:lang w:val="en-US"/>
+        </w:rPr>
+        <w:t>the same as for</w:t>
+      </w:r>
+      <w:r>
+        <w:rPr>
+          <w:lang w:val="en-US"/>
+        </w:rPr>
+        <w:t xml:space="preserve"> navigation menu</w:t>
+      </w:r>
+      <w:r>
+        <w:rPr>
+          <w:lang w:val="en-US"/>
+        </w:rPr>
+        <w:t>) with the text: "If there are rights, they are not protected. You can copy"</w:t>
+      </w:r>
+      <w:r>
+        <w:rPr>
+          <w:lang w:val="en-US"/>
+        </w:rPr>
+        <w:t>.</w:t>
+      </w:r>
+      <w:bookmarkStart w:id="0" w:name="_GoBack"/>
+      <w:bookmarkEnd w:id="0"/>
     </w:p>
     <w:p>
       <w:pPr>
@@ -38880,7 +38985,7 @@
 </file>
 
 <file path=customXml/itemProps1.xml><?xml version="1.0" encoding="utf-8"?>
-<ds:datastoreItem xmlns:ds="http://schemas.openxmlformats.org/officeDocument/2006/customXml" ds:itemID="{DA959CD4-2F3D-448A-8B8E-82D86B40B110}">
+<ds:datastoreItem xmlns:ds="http://schemas.openxmlformats.org/officeDocument/2006/customXml" ds:itemID="{483EA1C7-3FDF-4AF9-88AE-F9353EBBCB39}">
   <ds:schemaRefs>
     <ds:schemaRef ds:uri="http://schemas.openxmlformats.org/officeDocument/2006/bibliography"/>
   </ds:schemaRefs>

</xml_diff>